<commit_message>
module 10 assignment submission
</commit_message>
<xml_diff>
--- a/winter24/csd405/Module-10/paul_romer_module10.docx
+++ b/winter24/csd405/Module-10/paul_romer_module10.docx
@@ -26,6 +26,16 @@
         <w:t xml:space="preserve">Repo: </w:t>
       </w:r>
     </w:p>
+    <w:p>
+      <w:hyperlink r:id="rId4" w:history="1">
+        <w:r>
+          <w:rPr>
+            <w:rStyle w:val="Hyperlink"/>
+          </w:rPr>
+          <w:t>https://github.com/paulromer12/school_assignments/blob/main/winter24/csd405/Module-10/CardDisplay/src/main/java/com/example/carddisplay/CardsDisplayWithButton.java</w:t>
+        </w:r>
+      </w:hyperlink>
+    </w:p>
     <w:p/>
     <w:p/>
     <w:p>
@@ -39,10 +49,10 @@
     <w:p>
       <w:r>
         <w:drawing>
-          <wp:inline distT="0" distB="0" distL="0" distR="0" wp14:anchorId="40DD82F5" wp14:editId="64F43EB8">
+          <wp:inline distT="0" distB="0" distL="0" distR="0" wp14:anchorId="40DD82F5" wp14:editId="49998216">
             <wp:extent cx="5943600" cy="3716020"/>
             <wp:effectExtent l="0" t="0" r="0" b="5080"/>
-            <wp:docPr id="326402985" name="Picture 1"/>
+            <wp:docPr id="326402985" name="Picture 1" descr="A screenshot of a computer&#10;&#10;Description automatically generated"/>
             <wp:cNvGraphicFramePr>
               <a:graphicFrameLocks xmlns:a="http://schemas.openxmlformats.org/drawingml/2006/main" noChangeAspect="1"/>
             </wp:cNvGraphicFramePr>
@@ -50,11 +60,11 @@
               <a:graphicData uri="http://schemas.openxmlformats.org/drawingml/2006/picture">
                 <pic:pic xmlns:pic="http://schemas.openxmlformats.org/drawingml/2006/picture">
                   <pic:nvPicPr>
-                    <pic:cNvPr id="326402985" name=""/>
+                    <pic:cNvPr id="326402985" name="Picture 1" descr="A screenshot of a computer&#10;&#10;Description automatically generated"/>
                     <pic:cNvPicPr/>
                   </pic:nvPicPr>
                   <pic:blipFill>
-                    <a:blip r:embed="rId4"/>
+                    <a:blip r:embed="rId5"/>
                     <a:stretch>
                       <a:fillRect/>
                     </a:stretch>
@@ -997,6 +1007,29 @@
       <w:spacing w:val="5"/>
     </w:rPr>
   </w:style>
+  <w:style w:type="character" w:styleId="Hyperlink">
+    <w:name w:val="Hyperlink"/>
+    <w:basedOn w:val="DefaultParagraphFont"/>
+    <w:uiPriority w:val="99"/>
+    <w:unhideWhenUsed/>
+    <w:rsid w:val="0020746F"/>
+    <w:rPr>
+      <w:color w:val="467886" w:themeColor="hyperlink"/>
+      <w:u w:val="single"/>
+    </w:rPr>
+  </w:style>
+  <w:style w:type="character" w:styleId="UnresolvedMention">
+    <w:name w:val="Unresolved Mention"/>
+    <w:basedOn w:val="DefaultParagraphFont"/>
+    <w:uiPriority w:val="99"/>
+    <w:semiHidden/>
+    <w:unhideWhenUsed/>
+    <w:rsid w:val="0020746F"/>
+    <w:rPr>
+      <w:color w:val="605E5C"/>
+      <w:shd w:val="clear" w:color="auto" w:fill="E1DFDD"/>
+    </w:rPr>
+  </w:style>
 </w:styles>
 </file>
 

</xml_diff>